<commit_message>
Decision to use ORM
</commit_message>
<xml_diff>
--- a/doc/Planning.docx
+++ b/doc/Planning.docx
@@ -1166,9 +1166,66 @@
         <w:t>Solving Impedance Mismatch</w:t>
       </w:r>
     </w:p>
-    <w:p>
-      <w:r>
-        <w:t xml:space="preserve">This exists because SQLite is a relational database, and C# is an OO language. The decision is to have </w:t>
+    <w:p/>
+    <w:p>
+      <w:r>
+        <w:t xml:space="preserve">This exists because SQLite is a relational database, and C# is an OO language. </w:t>
+      </w:r>
+      <w:r>
+        <w:t xml:space="preserve">The decision was to go with an </w:t>
+      </w:r>
+      <w:r>
+        <w:rPr>
+          <w:b/>
+        </w:rPr>
+        <w:t>object relational mapper</w:t>
+      </w:r>
+      <w:r>
+        <w:t xml:space="preserve"> (which can be achieved using Entity Framework 4 in C#</w:t>
+      </w:r>
+      <w:r>
+        <w:t>). There are several reasons:</w:t>
+      </w:r>
+    </w:p>
+    <w:p>
+      <w:pPr>
+        <w:pStyle w:val="ListParagraph"/>
+        <w:numPr>
+          <w:ilvl w:val="0"/>
+          <w:numId w:val="12"/>
+        </w:numPr>
+      </w:pPr>
+      <w:r>
+        <w:t xml:space="preserve">Better in long-run </w:t>
+      </w:r>
+      <w:r>
+        <w:t>for the application development process. H</w:t>
+      </w:r>
+      <w:r>
+        <w:t>ardcoded SQL statements</w:t>
+      </w:r>
+      <w:r>
+        <w:t xml:space="preserve"> are quite annoying to maintain and implement.</w:t>
+      </w:r>
+    </w:p>
+    <w:p>
+      <w:pPr>
+        <w:pStyle w:val="ListParagraph"/>
+        <w:numPr>
+          <w:ilvl w:val="0"/>
+          <w:numId w:val="12"/>
+        </w:numPr>
+      </w:pPr>
+      <w:r>
+        <w:t>Application isn't performance critical (although ORM's don't usually affect performance significantly)</w:t>
+      </w:r>
+    </w:p>
+    <w:p>
+      <w:r>
+        <w:t>The alternative d</w:t>
+      </w:r>
+      <w:r>
+        <w:t xml:space="preserve">ecision is to have </w:t>
       </w:r>
       <w:r>
         <w:t>a</w:t>
@@ -1188,8 +1245,9 @@
       <w:r>
         <w:t xml:space="preserve"> that abstracts the retrieval and conversion of data to and from the database. </w:t>
       </w:r>
-    </w:p>
-    <w:p>
+      <w:r>
+        <w:t xml:space="preserve">Essentially, drawing the data and conversion between types are very application specific. </w:t>
+      </w:r>
       <w:r>
         <w:t xml:space="preserve">In the context of this program, extracting from the data layer needs to come in several flavours: application structs, </w:t>
       </w:r>
@@ -1200,10 +1258,10 @@
         <w:t>.</w:t>
       </w:r>
       <w:r>
-        <w:t xml:space="preserve"> The impedance mismatch occurs mainly because the </w:t>
-      </w:r>
-      <w:r>
-        <w:t xml:space="preserve"> As a result, there are several options:</w:t>
+        <w:t xml:space="preserve"> </w:t>
+      </w:r>
+      <w:r>
+        <w:t>As a result, there are several options:</w:t>
       </w:r>
     </w:p>
     <w:p>
@@ -1262,36 +1320,14 @@
       </w:r>
       <w:r>
         <w:br/>
-        <w:t xml:space="preserve">The data is first retrieved from the database, before a conversion is made. The responsibility is very clear with this option, as data layer simply obtains data. </w:t>
+        <w:t xml:space="preserve">The data is first retrieved from the database, before a conversion is made. The responsibility is </w:t>
+      </w:r>
+      <w:r>
+        <w:lastRenderedPageBreak/>
+        <w:t xml:space="preserve">very clear with this option, as data layer simply obtains data. </w:t>
       </w:r>
       <w:r>
         <w:t>However it is more complex to implement. There is much MUCH less abstraction, as the conversion and data layer need to have some agreed format (eg a record for a database-based design). Furthermore, redundant memory is used: a DB call is made to fetch data into memory, before it is converted into another structure in memory.</w:t>
-      </w:r>
-    </w:p>
-    <w:p>
-      <w:r>
-        <w:t xml:space="preserve">The decision was to go with </w:t>
-      </w:r>
-      <w:r>
-        <w:rPr>
-          <w:b/>
-        </w:rPr>
-        <w:t>option 1</w:t>
-      </w:r>
-      <w:r>
-        <w:t xml:space="preserve"> (all </w:t>
-      </w:r>
-      <w:r>
-        <w:t>conversions occur in DataLayer), mainly because the pros imply good performance.</w:t>
-      </w:r>
-    </w:p>
-    <w:p>
-      <w:r>
-        <w:lastRenderedPageBreak/>
-        <w:t>The alternative was to go with an object relational mapper (which can be achieved using Entity Framework 4 in C#</w:t>
-      </w:r>
-      <w:r>
-        <w:t>). To preserve simplicity, hardcoding the conversion was chosen.</w:t>
       </w:r>
     </w:p>
     <w:p>
@@ -1775,6 +1811,7 @@
         <w:pStyle w:val="Heading1"/>
       </w:pPr>
       <w:r>
+        <w:lastRenderedPageBreak/>
         <w:t>Questions</w:t>
       </w:r>
     </w:p>
@@ -1792,7 +1829,6 @@
         </w:numPr>
       </w:pPr>
       <w:r>
-        <w:lastRenderedPageBreak/>
         <w:t>Feedback not ONLY for the student, but for the assessment? For the component? For the group?</w:t>
       </w:r>
     </w:p>
@@ -1809,6 +1845,119 @@
 <file path=word/numbering.xml><?xml version="1.0" encoding="utf-8"?>
 <w:numbering xmlns:ve="http://schemas.openxmlformats.org/markup-compatibility/2006" xmlns:o="urn:schemas-microsoft-com:office:office" xmlns:r="http://schemas.openxmlformats.org/officeDocument/2006/relationships" xmlns:m="http://schemas.openxmlformats.org/officeDocument/2006/math" xmlns:v="urn:schemas-microsoft-com:vml" xmlns:wp="http://schemas.openxmlformats.org/drawingml/2006/wordprocessingDrawing" xmlns:w10="urn:schemas-microsoft-com:office:word" xmlns:w="http://schemas.openxmlformats.org/wordprocessingml/2006/main" xmlns:wne="http://schemas.microsoft.com/office/word/2006/wordml">
   <w:abstractNum w:abstractNumId="0">
+    <w:nsid w:val="098442FF"/>
+    <w:multiLevelType w:val="hybridMultilevel"/>
+    <w:tmpl w:val="E07ECB84"/>
+    <w:lvl w:ilvl="0" w:tplc="04090001">
+      <w:start w:val="1"/>
+      <w:numFmt w:val="bullet"/>
+      <w:lvlText w:val=""/>
+      <w:lvlJc w:val="left"/>
+      <w:pPr>
+        <w:ind w:left="720" w:hanging="360"/>
+      </w:pPr>
+      <w:rPr>
+        <w:rFonts w:ascii="Symbol" w:hAnsi="Symbol" w:hint="default"/>
+      </w:rPr>
+    </w:lvl>
+    <w:lvl w:ilvl="1" w:tplc="04090003" w:tentative="1">
+      <w:start w:val="1"/>
+      <w:numFmt w:val="bullet"/>
+      <w:lvlText w:val="o"/>
+      <w:lvlJc w:val="left"/>
+      <w:pPr>
+        <w:ind w:left="1440" w:hanging="360"/>
+      </w:pPr>
+      <w:rPr>
+        <w:rFonts w:ascii="Courier New" w:hAnsi="Courier New" w:cs="Courier New" w:hint="default"/>
+      </w:rPr>
+    </w:lvl>
+    <w:lvl w:ilvl="2" w:tplc="04090005" w:tentative="1">
+      <w:start w:val="1"/>
+      <w:numFmt w:val="bullet"/>
+      <w:lvlText w:val=""/>
+      <w:lvlJc w:val="left"/>
+      <w:pPr>
+        <w:ind w:left="2160" w:hanging="360"/>
+      </w:pPr>
+      <w:rPr>
+        <w:rFonts w:ascii="Wingdings" w:hAnsi="Wingdings" w:hint="default"/>
+      </w:rPr>
+    </w:lvl>
+    <w:lvl w:ilvl="3" w:tplc="04090001" w:tentative="1">
+      <w:start w:val="1"/>
+      <w:numFmt w:val="bullet"/>
+      <w:lvlText w:val=""/>
+      <w:lvlJc w:val="left"/>
+      <w:pPr>
+        <w:ind w:left="2880" w:hanging="360"/>
+      </w:pPr>
+      <w:rPr>
+        <w:rFonts w:ascii="Symbol" w:hAnsi="Symbol" w:hint="default"/>
+      </w:rPr>
+    </w:lvl>
+    <w:lvl w:ilvl="4" w:tplc="04090003" w:tentative="1">
+      <w:start w:val="1"/>
+      <w:numFmt w:val="bullet"/>
+      <w:lvlText w:val="o"/>
+      <w:lvlJc w:val="left"/>
+      <w:pPr>
+        <w:ind w:left="3600" w:hanging="360"/>
+      </w:pPr>
+      <w:rPr>
+        <w:rFonts w:ascii="Courier New" w:hAnsi="Courier New" w:cs="Courier New" w:hint="default"/>
+      </w:rPr>
+    </w:lvl>
+    <w:lvl w:ilvl="5" w:tplc="04090005" w:tentative="1">
+      <w:start w:val="1"/>
+      <w:numFmt w:val="bullet"/>
+      <w:lvlText w:val=""/>
+      <w:lvlJc w:val="left"/>
+      <w:pPr>
+        <w:ind w:left="4320" w:hanging="360"/>
+      </w:pPr>
+      <w:rPr>
+        <w:rFonts w:ascii="Wingdings" w:hAnsi="Wingdings" w:hint="default"/>
+      </w:rPr>
+    </w:lvl>
+    <w:lvl w:ilvl="6" w:tplc="04090001" w:tentative="1">
+      <w:start w:val="1"/>
+      <w:numFmt w:val="bullet"/>
+      <w:lvlText w:val=""/>
+      <w:lvlJc w:val="left"/>
+      <w:pPr>
+        <w:ind w:left="5040" w:hanging="360"/>
+      </w:pPr>
+      <w:rPr>
+        <w:rFonts w:ascii="Symbol" w:hAnsi="Symbol" w:hint="default"/>
+      </w:rPr>
+    </w:lvl>
+    <w:lvl w:ilvl="7" w:tplc="04090003" w:tentative="1">
+      <w:start w:val="1"/>
+      <w:numFmt w:val="bullet"/>
+      <w:lvlText w:val="o"/>
+      <w:lvlJc w:val="left"/>
+      <w:pPr>
+        <w:ind w:left="5760" w:hanging="360"/>
+      </w:pPr>
+      <w:rPr>
+        <w:rFonts w:ascii="Courier New" w:hAnsi="Courier New" w:cs="Courier New" w:hint="default"/>
+      </w:rPr>
+    </w:lvl>
+    <w:lvl w:ilvl="8" w:tplc="04090005" w:tentative="1">
+      <w:start w:val="1"/>
+      <w:numFmt w:val="bullet"/>
+      <w:lvlText w:val=""/>
+      <w:lvlJc w:val="left"/>
+      <w:pPr>
+        <w:ind w:left="6480" w:hanging="360"/>
+      </w:pPr>
+      <w:rPr>
+        <w:rFonts w:ascii="Wingdings" w:hAnsi="Wingdings" w:hint="default"/>
+      </w:rPr>
+    </w:lvl>
+  </w:abstractNum>
+  <w:abstractNum w:abstractNumId="1">
     <w:nsid w:val="0C234A34"/>
     <w:multiLevelType w:val="hybridMultilevel"/>
     <w:tmpl w:val="BCCE9FD2"/>
@@ -1921,7 +2070,7 @@
       </w:rPr>
     </w:lvl>
   </w:abstractNum>
-  <w:abstractNum w:abstractNumId="1">
+  <w:abstractNum w:abstractNumId="2">
     <w:nsid w:val="1DA2143E"/>
     <w:multiLevelType w:val="hybridMultilevel"/>
     <w:tmpl w:val="8864E3D0"/>
@@ -2034,7 +2183,7 @@
       </w:rPr>
     </w:lvl>
   </w:abstractNum>
-  <w:abstractNum w:abstractNumId="2">
+  <w:abstractNum w:abstractNumId="3">
     <w:nsid w:val="1E636A4D"/>
     <w:multiLevelType w:val="hybridMultilevel"/>
     <w:tmpl w:val="2EB0944E"/>
@@ -2147,7 +2296,7 @@
       </w:rPr>
     </w:lvl>
   </w:abstractNum>
-  <w:abstractNum w:abstractNumId="3">
+  <w:abstractNum w:abstractNumId="4">
     <w:nsid w:val="29CF3777"/>
     <w:multiLevelType w:val="hybridMultilevel"/>
     <w:tmpl w:val="0C92AAFE"/>
@@ -2260,7 +2409,7 @@
       </w:rPr>
     </w:lvl>
   </w:abstractNum>
-  <w:abstractNum w:abstractNumId="4">
+  <w:abstractNum w:abstractNumId="5">
     <w:nsid w:val="2B0F2888"/>
     <w:multiLevelType w:val="hybridMultilevel"/>
     <w:tmpl w:val="533A6136"/>
@@ -2373,7 +2522,7 @@
       </w:rPr>
     </w:lvl>
   </w:abstractNum>
-  <w:abstractNum w:abstractNumId="5">
+  <w:abstractNum w:abstractNumId="6">
     <w:nsid w:val="3D4C458A"/>
     <w:multiLevelType w:val="hybridMultilevel"/>
     <w:tmpl w:val="29DAD628"/>
@@ -2486,7 +2635,7 @@
       </w:rPr>
     </w:lvl>
   </w:abstractNum>
-  <w:abstractNum w:abstractNumId="6">
+  <w:abstractNum w:abstractNumId="7">
     <w:nsid w:val="3D8269D5"/>
     <w:multiLevelType w:val="hybridMultilevel"/>
     <w:tmpl w:val="989E5FD2"/>
@@ -2599,7 +2748,7 @@
       </w:rPr>
     </w:lvl>
   </w:abstractNum>
-  <w:abstractNum w:abstractNumId="7">
+  <w:abstractNum w:abstractNumId="8">
     <w:nsid w:val="50F756B9"/>
     <w:multiLevelType w:val="hybridMultilevel"/>
     <w:tmpl w:val="9E0001F8"/>
@@ -2712,7 +2861,7 @@
       </w:rPr>
     </w:lvl>
   </w:abstractNum>
-  <w:abstractNum w:abstractNumId="8">
+  <w:abstractNum w:abstractNumId="9">
     <w:nsid w:val="528C7A4D"/>
     <w:multiLevelType w:val="hybridMultilevel"/>
     <w:tmpl w:val="5A362E26"/>
@@ -2825,7 +2974,7 @@
       </w:rPr>
     </w:lvl>
   </w:abstractNum>
-  <w:abstractNum w:abstractNumId="9">
+  <w:abstractNum w:abstractNumId="10">
     <w:nsid w:val="612637D5"/>
     <w:multiLevelType w:val="hybridMultilevel"/>
     <w:tmpl w:val="CCD23192"/>
@@ -2938,7 +3087,7 @@
       </w:rPr>
     </w:lvl>
   </w:abstractNum>
-  <w:abstractNum w:abstractNumId="10">
+  <w:abstractNum w:abstractNumId="11">
     <w:nsid w:val="7AFE41AA"/>
     <w:multiLevelType w:val="hybridMultilevel"/>
     <w:tmpl w:val="9558C6DE"/>
@@ -3052,37 +3201,40 @@
     </w:lvl>
   </w:abstractNum>
   <w:num w:numId="1">
+    <w:abstractNumId w:val="10"/>
+  </w:num>
+  <w:num w:numId="2">
+    <w:abstractNumId w:val="7"/>
+  </w:num>
+  <w:num w:numId="3">
+    <w:abstractNumId w:val="5"/>
+  </w:num>
+  <w:num w:numId="4">
     <w:abstractNumId w:val="9"/>
   </w:num>
-  <w:num w:numId="2">
+  <w:num w:numId="5">
+    <w:abstractNumId w:val="11"/>
+  </w:num>
+  <w:num w:numId="6">
+    <w:abstractNumId w:val="1"/>
+  </w:num>
+  <w:num w:numId="7">
+    <w:abstractNumId w:val="8"/>
+  </w:num>
+  <w:num w:numId="8">
     <w:abstractNumId w:val="6"/>
   </w:num>
-  <w:num w:numId="3">
+  <w:num w:numId="9">
     <w:abstractNumId w:val="4"/>
   </w:num>
-  <w:num w:numId="4">
-    <w:abstractNumId w:val="8"/>
-  </w:num>
-  <w:num w:numId="5">
-    <w:abstractNumId w:val="10"/>
-  </w:num>
-  <w:num w:numId="6">
-    <w:abstractNumId w:val="0"/>
-  </w:num>
-  <w:num w:numId="7">
-    <w:abstractNumId w:val="7"/>
-  </w:num>
-  <w:num w:numId="8">
-    <w:abstractNumId w:val="5"/>
-  </w:num>
-  <w:num w:numId="9">
+  <w:num w:numId="10">
     <w:abstractNumId w:val="3"/>
   </w:num>
-  <w:num w:numId="10">
+  <w:num w:numId="11">
     <w:abstractNumId w:val="2"/>
   </w:num>
-  <w:num w:numId="11">
-    <w:abstractNumId w:val="1"/>
+  <w:num w:numId="12">
+    <w:abstractNumId w:val="0"/>
   </w:num>
 </w:numbering>
 </file>

</xml_diff>

<commit_message>
Plans to proceed with single class
</commit_message>
<xml_diff>
--- a/doc/Planning.docx
+++ b/doc/Planning.docx
@@ -377,7 +377,15 @@
         </w:numPr>
       </w:pPr>
       <w:r>
-        <w:t>Users can change the view of the assignments. For example, sorting them in order of date due, or weighting. They can also select what entities to view regarding the assessment task. For example, they can "toggle" to view components, groups, and students. This way, they are able to customise the depth of information they'd like to see.</w:t>
+        <w:t xml:space="preserve">Users can change the view of the assignments. For example, sorting them in order of date due, or weighting. They can also select what entities to view regarding the assessment task. For example, they can "toggle" to view components, groups, and students. This way, they are able to </w:t>
+      </w:r>
+      <w:proofErr w:type="spellStart"/>
+      <w:r>
+        <w:t>customise</w:t>
+      </w:r>
+      <w:proofErr w:type="spellEnd"/>
+      <w:r>
+        <w:t xml:space="preserve"> the depth of information they'd like to see.</w:t>
       </w:r>
       <w:r>
         <w:t xml:space="preserve"> (See GUI for more info).</w:t>
@@ -583,7 +591,15 @@
         <w:t xml:space="preserve">Users can export </w:t>
       </w:r>
       <w:r>
-        <w:t>assessment results in certain formats (eg csv)</w:t>
+        <w:t xml:space="preserve">assessment results in certain formats (eg </w:t>
+      </w:r>
+      <w:proofErr w:type="spellStart"/>
+      <w:r>
+        <w:t>csv</w:t>
+      </w:r>
+      <w:proofErr w:type="spellEnd"/>
+      <w:r>
+        <w:t>)</w:t>
       </w:r>
     </w:p>
     <w:p>
@@ -652,7 +668,15 @@
         </w:numPr>
       </w:pPr>
       <w:r>
-        <w:t>This also supports "sharing" of information (ie permissions) of which assignments are viewable / changeable by certain teachers.</w:t>
+        <w:t>This also supports "sharing" of information (</w:t>
+      </w:r>
+      <w:proofErr w:type="spellStart"/>
+      <w:r>
+        <w:t>ie</w:t>
+      </w:r>
+      <w:proofErr w:type="spellEnd"/>
+      <w:r>
+        <w:t xml:space="preserve"> permissions) of which assignments are viewable / changeable by certain teachers.</w:t>
       </w:r>
     </w:p>
     <w:p>
@@ -763,12 +787,14 @@
       <w:r>
         <w:t xml:space="preserve">The application will use </w:t>
       </w:r>
+      <w:proofErr w:type="spellStart"/>
       <w:r>
         <w:rPr>
           <w:b/>
         </w:rPr>
         <w:t>SQLite</w:t>
       </w:r>
+      <w:proofErr w:type="spellEnd"/>
       <w:r>
         <w:t xml:space="preserve"> - a lightweight application that is great for storing desktop application data. The appl</w:t>
       </w:r>
@@ -808,7 +834,15 @@
         </w:numPr>
       </w:pPr>
       <w:r>
-        <w:t>Do the end users need to install SQLite in order to use the application?</w:t>
+        <w:t xml:space="preserve">Do the end users need to install </w:t>
+      </w:r>
+      <w:proofErr w:type="spellStart"/>
+      <w:r>
+        <w:t>SQLite</w:t>
+      </w:r>
+      <w:proofErr w:type="spellEnd"/>
+      <w:r>
+        <w:t xml:space="preserve"> in order to use the application?</w:t>
       </w:r>
     </w:p>
     <w:p>
@@ -890,8 +924,13 @@
         </w:numPr>
       </w:pPr>
       <w:r>
-        <w:t>Database: SQLite</w:t>
-      </w:r>
+        <w:t xml:space="preserve">Database: </w:t>
+      </w:r>
+      <w:proofErr w:type="spellStart"/>
+      <w:r>
+        <w:t>SQLite</w:t>
+      </w:r>
+      <w:proofErr w:type="spellEnd"/>
     </w:p>
     <w:p>
       <w:pPr>
@@ -1166,10 +1205,17 @@
         <w:t>Solving Impedance Mismatch</w:t>
       </w:r>
     </w:p>
-    <w:p/>
-    <w:p>
-      <w:r>
-        <w:t xml:space="preserve">This exists because SQLite is a relational database, and C# is an OO language. </w:t>
+    <w:p>
+      <w:r>
+        <w:t xml:space="preserve">This exists because </w:t>
+      </w:r>
+      <w:proofErr w:type="spellStart"/>
+      <w:r>
+        <w:t>SQLite</w:t>
+      </w:r>
+      <w:proofErr w:type="spellEnd"/>
+      <w:r>
+        <w:t xml:space="preserve"> is a relational database, and C# is an OO language. </w:t>
       </w:r>
       <w:r>
         <w:t xml:space="preserve">The decision was to go with an </w:t>
@@ -1178,8 +1224,16 @@
         <w:rPr>
           <w:b/>
         </w:rPr>
-        <w:t>object relational mapper</w:t>
-      </w:r>
+        <w:t xml:space="preserve">object relational </w:t>
+      </w:r>
+      <w:proofErr w:type="spellStart"/>
+      <w:r>
+        <w:rPr>
+          <w:b/>
+        </w:rPr>
+        <w:t>mapper</w:t>
+      </w:r>
+      <w:proofErr w:type="spellEnd"/>
       <w:r>
         <w:t xml:space="preserve"> (which can be achieved using Entity Framework 4 in C#</w:t>
       </w:r>
@@ -1249,11 +1303,37 @@
         <w:t xml:space="preserve">Essentially, drawing the data and conversion between types are very application specific. </w:t>
       </w:r>
       <w:r>
-        <w:t xml:space="preserve">In the context of this program, extracting from the data layer needs to come in several flavours: application structs, </w:t>
-      </w:r>
-      <w:r>
-        <w:t>APNodes, and PPNodes</w:t>
-      </w:r>
+        <w:t xml:space="preserve">In the context of this program, extracting from the data layer needs to come in several </w:t>
+      </w:r>
+      <w:proofErr w:type="spellStart"/>
+      <w:r>
+        <w:t>flavours</w:t>
+      </w:r>
+      <w:proofErr w:type="spellEnd"/>
+      <w:r>
+        <w:t xml:space="preserve">: application </w:t>
+      </w:r>
+      <w:proofErr w:type="spellStart"/>
+      <w:r>
+        <w:t>structs</w:t>
+      </w:r>
+      <w:proofErr w:type="spellEnd"/>
+      <w:r>
+        <w:t xml:space="preserve">, </w:t>
+      </w:r>
+      <w:proofErr w:type="spellStart"/>
+      <w:r>
+        <w:t>APNodes</w:t>
+      </w:r>
+      <w:proofErr w:type="spellEnd"/>
+      <w:r>
+        <w:t xml:space="preserve">, and </w:t>
+      </w:r>
+      <w:proofErr w:type="spellStart"/>
+      <w:r>
+        <w:t>PPNodes</w:t>
+      </w:r>
+      <w:proofErr w:type="spellEnd"/>
       <w:r>
         <w:t>.</w:t>
       </w:r>
@@ -1320,14 +1400,36 @@
       </w:r>
       <w:r>
         <w:br/>
-        <w:t xml:space="preserve">The data is first retrieved from the database, before a conversion is made. The responsibility is </w:t>
+        <w:t xml:space="preserve">The data is first retrieved from the database, before a conversion is made. The responsibility is very clear with this option, as data layer simply obtains data. </w:t>
+      </w:r>
+      <w:r>
+        <w:t xml:space="preserve">However it is more complex to implement. There is much </w:t>
+      </w:r>
+      <w:proofErr w:type="spellStart"/>
+      <w:r>
+        <w:t>MUCH</w:t>
+      </w:r>
+      <w:proofErr w:type="spellEnd"/>
+      <w:r>
+        <w:t xml:space="preserve"> less abstraction, as the conversion and data layer need to have </w:t>
       </w:r>
       <w:r>
         <w:lastRenderedPageBreak/>
-        <w:t xml:space="preserve">very clear with this option, as data layer simply obtains data. </w:t>
-      </w:r>
-      <w:r>
-        <w:t>However it is more complex to implement. There is much MUCH less abstraction, as the conversion and data layer need to have some agreed format (eg a record for a database-based design). Furthermore, redundant memory is used: a DB call is made to fetch data into memory, before it is converted into another structure in memory.</w:t>
+        <w:t>some agreed format (eg a record for a database-based design). Furthermore, redundant memory is used: a DB call is made to fetch data into memory, before it is converted into another structure in memory.</w:t>
+      </w:r>
+    </w:p>
+    <w:p>
+      <w:r>
+        <w:t xml:space="preserve">If this latter choice was to be made, </w:t>
+      </w:r>
+      <w:r>
+        <w:rPr>
+          <w:b/>
+        </w:rPr>
+        <w:t>Option 1</w:t>
+      </w:r>
+      <w:r>
+        <w:t xml:space="preserve"> is to be chosen, because there is a higher level of abstraction, single responsible class, and single point of entry for DB calls.</w:t>
       </w:r>
     </w:p>
     <w:p>
@@ -1400,12 +1502,14 @@
           <w:numId w:val="3"/>
         </w:numPr>
       </w:pPr>
+      <w:proofErr w:type="spellStart"/>
       <w:r>
         <w:rPr>
           <w:b/>
         </w:rPr>
         <w:t>APNode</w:t>
       </w:r>
+      <w:proofErr w:type="spellEnd"/>
       <w:r>
         <w:t xml:space="preserve">: The nodes in the </w:t>
       </w:r>
@@ -1466,12 +1570,14 @@
           <w:numId w:val="3"/>
         </w:numPr>
       </w:pPr>
+      <w:proofErr w:type="spellStart"/>
       <w:r>
         <w:rPr>
           <w:b/>
         </w:rPr>
         <w:t>PPNode</w:t>
       </w:r>
+      <w:proofErr w:type="spellEnd"/>
       <w:r>
         <w:t>: The nodes in the tree view of the Participant / Group panel UI.</w:t>
       </w:r>
@@ -1662,7 +1768,15 @@
         <w:t xml:space="preserve"> Differ based on the assessment type in real life. For quizzes or tests, a component is a question. For assignments, a component is a task / deliverable.</w:t>
       </w:r>
       <w:r>
-        <w:t xml:space="preserve"> A component can also be associated with another component - eg subquestions or sub parts.</w:t>
+        <w:t xml:space="preserve"> A component can also be associated with another component - eg </w:t>
+      </w:r>
+      <w:proofErr w:type="spellStart"/>
+      <w:r>
+        <w:t>subquestions</w:t>
+      </w:r>
+      <w:proofErr w:type="spellEnd"/>
+      <w:r>
+        <w:t xml:space="preserve"> or sub parts.</w:t>
       </w:r>
     </w:p>
     <w:p>

</xml_diff>